<commit_message>
more extra data stuff
</commit_message>
<xml_diff>
--- a/AndreiPankratov/example diss plan.docx
+++ b/AndreiPankratov/example diss plan.docx
@@ -115,6 +115,9 @@
     <w:p/>
     <w:p>
       <w:r>
+        <w:rPr>
+          <w:noProof/>
+        </w:rPr>
         <w:drawing>
           <wp:anchor distT="0" distB="0" distL="114300" distR="114300" simplePos="0" relativeHeight="251658240" behindDoc="1" locked="0" layoutInCell="1" allowOverlap="1" wp14:anchorId="4BCBA07E" wp14:editId="2B496EFD">
             <wp:simplePos x="0" y="0"/>
@@ -177,6 +180,9 @@
     <w:p/>
     <w:p>
       <w:r>
+        <w:rPr>
+          <w:noProof/>
+        </w:rPr>
         <w:lastRenderedPageBreak/>
         <w:drawing>
           <wp:anchor distT="0" distB="0" distL="114300" distR="114300" simplePos="0" relativeHeight="251659264" behindDoc="1" locked="0" layoutInCell="1" allowOverlap="1" wp14:anchorId="47B6650E" wp14:editId="1B3AA85B">
@@ -352,6 +358,371 @@
         <w:t>Rural/Urban classification</w:t>
       </w:r>
     </w:p>
+    <w:tbl>
+      <w:tblPr>
+        <w:tblW w:w="0" w:type="auto"/>
+        <w:tblCellSpacing w:w="15" w:type="dxa"/>
+        <w:tblCellMar>
+          <w:top w:w="15" w:type="dxa"/>
+          <w:left w:w="15" w:type="dxa"/>
+          <w:bottom w:w="15" w:type="dxa"/>
+          <w:right w:w="15" w:type="dxa"/>
+        </w:tblCellMar>
+        <w:tblLook w:val="04A0" w:firstRow="1" w:lastRow="0" w:firstColumn="1" w:lastColumn="0" w:noHBand="0" w:noVBand="1"/>
+      </w:tblPr>
+      <w:tblGrid>
+        <w:gridCol w:w="2240"/>
+        <w:gridCol w:w="4269"/>
+        <w:gridCol w:w="2851"/>
+      </w:tblGrid>
+      <w:tr>
+        <w:trPr>
+          <w:tblHeader/>
+          <w:tblCellSpacing w:w="15" w:type="dxa"/>
+        </w:trPr>
+        <w:tc>
+          <w:tcPr>
+            <w:tcW w:w="0" w:type="auto"/>
+            <w:vAlign w:val="center"/>
+            <w:hideMark/>
+          </w:tcPr>
+          <w:p>
+            <w:pPr>
+              <w:rPr>
+                <w:b/>
+                <w:bCs/>
+                <w:lang w:val="en-US"/>
+              </w:rPr>
+            </w:pPr>
+            <w:r>
+              <w:rPr>
+                <w:b/>
+                <w:bCs/>
+                <w:lang w:val="en-US"/>
+              </w:rPr>
+              <w:t>Type</w:t>
+            </w:r>
+          </w:p>
+        </w:tc>
+        <w:tc>
+          <w:tcPr>
+            <w:tcW w:w="0" w:type="auto"/>
+            <w:vAlign w:val="center"/>
+            <w:hideMark/>
+          </w:tcPr>
+          <w:p>
+            <w:pPr>
+              <w:rPr>
+                <w:b/>
+                <w:bCs/>
+                <w:lang w:val="en-US"/>
+              </w:rPr>
+            </w:pPr>
+            <w:r>
+              <w:rPr>
+                <w:b/>
+                <w:bCs/>
+                <w:lang w:val="en-US"/>
+              </w:rPr>
+              <w:t>Examples</w:t>
+            </w:r>
+          </w:p>
+        </w:tc>
+        <w:tc>
+          <w:tcPr>
+            <w:tcW w:w="0" w:type="auto"/>
+            <w:vAlign w:val="center"/>
+            <w:hideMark/>
+          </w:tcPr>
+          <w:p>
+            <w:pPr>
+              <w:rPr>
+                <w:b/>
+                <w:bCs/>
+                <w:lang w:val="en-US"/>
+              </w:rPr>
+            </w:pPr>
+            <w:r>
+              <w:rPr>
+                <w:b/>
+                <w:bCs/>
+                <w:lang w:val="en-US"/>
+              </w:rPr>
+              <w:t>How It Helps</w:t>
+            </w:r>
+          </w:p>
+        </w:tc>
+      </w:tr>
+      <w:tr>
+        <w:trPr>
+          <w:tblCellSpacing w:w="15" w:type="dxa"/>
+        </w:trPr>
+        <w:tc>
+          <w:tcPr>
+            <w:tcW w:w="0" w:type="auto"/>
+            <w:vAlign w:val="center"/>
+            <w:hideMark/>
+          </w:tcPr>
+          <w:p>
+            <w:pPr>
+              <w:rPr>
+                <w:lang w:val="en-US"/>
+              </w:rPr>
+            </w:pPr>
+            <w:r>
+              <w:rPr>
+                <w:b/>
+                <w:bCs/>
+                <w:lang w:val="en-US"/>
+              </w:rPr>
+              <w:t>Socioeconomic data</w:t>
+            </w:r>
+          </w:p>
+        </w:tc>
+        <w:tc>
+          <w:tcPr>
+            <w:tcW w:w="0" w:type="auto"/>
+            <w:vAlign w:val="center"/>
+            <w:hideMark/>
+          </w:tcPr>
+          <w:p>
+            <w:pPr>
+              <w:rPr>
+                <w:lang w:val="en-US"/>
+              </w:rPr>
+            </w:pPr>
+            <w:r>
+              <w:rPr>
+                <w:lang w:val="en-US"/>
+              </w:rPr>
+              <w:t>Median income, deprivation index, unemployment, education, industry employment</w:t>
+            </w:r>
+          </w:p>
+        </w:tc>
+        <w:tc>
+          <w:tcPr>
+            <w:tcW w:w="0" w:type="auto"/>
+            <w:vAlign w:val="center"/>
+            <w:hideMark/>
+          </w:tcPr>
+          <w:p>
+            <w:pPr>
+              <w:rPr>
+                <w:lang w:val="en-US"/>
+              </w:rPr>
+            </w:pPr>
+            <w:r>
+              <w:rPr>
+                <w:lang w:val="en-US"/>
+              </w:rPr>
+              <w:t>Shows structural correlates of pollution</w:t>
+            </w:r>
+          </w:p>
+        </w:tc>
+      </w:tr>
+      <w:tr>
+        <w:trPr>
+          <w:tblCellSpacing w:w="15" w:type="dxa"/>
+        </w:trPr>
+        <w:tc>
+          <w:tcPr>
+            <w:tcW w:w="0" w:type="auto"/>
+            <w:vAlign w:val="center"/>
+            <w:hideMark/>
+          </w:tcPr>
+          <w:p>
+            <w:pPr>
+              <w:rPr>
+                <w:lang w:val="en-US"/>
+              </w:rPr>
+            </w:pPr>
+            <w:r>
+              <w:rPr>
+                <w:b/>
+                <w:bCs/>
+                <w:lang w:val="en-US"/>
+              </w:rPr>
+              <w:lastRenderedPageBreak/>
+              <w:t>Land use</w:t>
+            </w:r>
+          </w:p>
+        </w:tc>
+        <w:tc>
+          <w:tcPr>
+            <w:tcW w:w="0" w:type="auto"/>
+            <w:vAlign w:val="center"/>
+            <w:hideMark/>
+          </w:tcPr>
+          <w:p>
+            <w:pPr>
+              <w:rPr>
+                <w:lang w:val="en-US"/>
+              </w:rPr>
+            </w:pPr>
+            <w:r>
+              <w:rPr>
+                <w:lang w:val="en-US"/>
+              </w:rPr>
+              <w:t>% urban, % agriculture, protected areas</w:t>
+            </w:r>
+          </w:p>
+        </w:tc>
+        <w:tc>
+          <w:tcPr>
+            <w:tcW w:w="0" w:type="auto"/>
+            <w:vAlign w:val="center"/>
+            <w:hideMark/>
+          </w:tcPr>
+          <w:p>
+            <w:pPr>
+              <w:rPr>
+                <w:lang w:val="en-US"/>
+              </w:rPr>
+            </w:pPr>
+            <w:r>
+              <w:rPr>
+                <w:lang w:val="en-US"/>
+              </w:rPr>
+              <w:t>Tests whether pollution relates to land pressure</w:t>
+            </w:r>
+          </w:p>
+        </w:tc>
+      </w:tr>
+      <w:tr>
+        <w:trPr>
+          <w:tblCellSpacing w:w="15" w:type="dxa"/>
+        </w:trPr>
+        <w:tc>
+          <w:tcPr>
+            <w:tcW w:w="0" w:type="auto"/>
+            <w:vAlign w:val="center"/>
+            <w:hideMark/>
+          </w:tcPr>
+          <w:p>
+            <w:pPr>
+              <w:rPr>
+                <w:lang w:val="en-US"/>
+              </w:rPr>
+            </w:pPr>
+            <w:r>
+              <w:rPr>
+                <w:b/>
+                <w:bCs/>
+                <w:lang w:val="en-US"/>
+              </w:rPr>
+              <w:t>Demographics</w:t>
+            </w:r>
+          </w:p>
+        </w:tc>
+        <w:tc>
+          <w:tcPr>
+            <w:tcW w:w="0" w:type="auto"/>
+            <w:vAlign w:val="center"/>
+            <w:hideMark/>
+          </w:tcPr>
+          <w:p>
+            <w:pPr>
+              <w:rPr>
+                <w:lang w:val="en-US"/>
+              </w:rPr>
+            </w:pPr>
+            <w:r>
+              <w:rPr>
+                <w:lang w:val="en-US"/>
+              </w:rPr>
+              <w:t>Population density, age, minority %</w:t>
+            </w:r>
+          </w:p>
+        </w:tc>
+        <w:tc>
+          <w:tcPr>
+            <w:tcW w:w="0" w:type="auto"/>
+            <w:vAlign w:val="center"/>
+            <w:hideMark/>
+          </w:tcPr>
+          <w:p>
+            <w:pPr>
+              <w:rPr>
+                <w:lang w:val="en-US"/>
+              </w:rPr>
+            </w:pPr>
+            <w:r>
+              <w:rPr>
+                <w:lang w:val="en-US"/>
+              </w:rPr>
+              <w:t>Helps evaluate environmental justice dimensions</w:t>
+            </w:r>
+          </w:p>
+        </w:tc>
+      </w:tr>
+      <w:tr>
+        <w:trPr>
+          <w:tblCellSpacing w:w="15" w:type="dxa"/>
+        </w:trPr>
+        <w:tc>
+          <w:tcPr>
+            <w:tcW w:w="0" w:type="auto"/>
+            <w:vAlign w:val="center"/>
+            <w:hideMark/>
+          </w:tcPr>
+          <w:p>
+            <w:pPr>
+              <w:rPr>
+                <w:lang w:val="en-US"/>
+              </w:rPr>
+            </w:pPr>
+            <w:r>
+              <w:rPr>
+                <w:b/>
+                <w:bCs/>
+                <w:lang w:val="en-US"/>
+              </w:rPr>
+              <w:t>Health outcomes (if available)</w:t>
+            </w:r>
+          </w:p>
+        </w:tc>
+        <w:tc>
+          <w:tcPr>
+            <w:tcW w:w="0" w:type="auto"/>
+            <w:vAlign w:val="center"/>
+            <w:hideMark/>
+          </w:tcPr>
+          <w:p>
+            <w:pPr>
+              <w:rPr>
+                <w:lang w:val="en-US"/>
+              </w:rPr>
+            </w:pPr>
+            <w:r>
+              <w:rPr>
+                <w:lang w:val="en-US"/>
+              </w:rPr>
+              <w:t>Asthma, cancer, child development scores</w:t>
+            </w:r>
+          </w:p>
+        </w:tc>
+        <w:tc>
+          <w:tcPr>
+            <w:tcW w:w="0" w:type="auto"/>
+            <w:vAlign w:val="center"/>
+            <w:hideMark/>
+          </w:tcPr>
+          <w:p>
+            <w:pPr>
+              <w:rPr>
+                <w:lang w:val="en-US"/>
+              </w:rPr>
+            </w:pPr>
+            <w:r>
+              <w:rPr>
+                <w:lang w:val="en-US"/>
+              </w:rPr>
+              <w:t>Explores consequences</w:t>
+            </w:r>
+          </w:p>
+        </w:tc>
+      </w:tr>
+    </w:tbl>
     <w:p/>
     <w:p>
       <w:pPr>
@@ -420,7 +791,6 @@
           <w:b/>
           <w:bCs/>
         </w:rPr>
-        <w:lastRenderedPageBreak/>
         <w:t>Regression analysis</w:t>
       </w:r>
     </w:p>
@@ -1029,6 +1399,7 @@
     </w:p>
     <w:p>
       <w:r>
+        <w:lastRenderedPageBreak/>
         <w:t>"What is the spatial relationship between pollutant emissions and socioeconomic indicators in English regions from 2021 to 2023?"</w:t>
       </w:r>
     </w:p>
@@ -1042,6 +1413,8 @@
         <w:t>"Can regional pollution patterns across England between 2021 and 2023 be explained by local economic structure, enterprise density, and labour market strength?"</w:t>
       </w:r>
     </w:p>
+    <w:p/>
+    <w:p/>
     <w:p/>
     <w:sectPr>
       <w:pgSz w:w="12240" w:h="15840"/>

</xml_diff>